<commit_message>
ref: points 1 and 2  results tkprof and explain plan
</commit_message>
<xml_diff>
--- a/Resultados Explain Plan.docx
+++ b/Resultados Explain Plan.docx
@@ -111,7 +111,157 @@
     </w:p>
     <w:p>
       <w:r>
-        <w:t>Grupo de datos 3 ()</w:t>
+        <w:t>Grupo de datos 3 (</w:t>
+      </w:r>
+      <w:r>
+        <w:t>1000, 10000,50000</w:t>
+      </w:r>
+      <w:r>
+        <w:t>)</w:t>
+      </w:r>
+    </w:p>
+    <w:p>
+      <w:r>
+        <w:rPr>
+          <w:noProof/>
+        </w:rPr>
+        <w:lastRenderedPageBreak/>
+        <w:drawing>
+          <wp:inline distT="0" distB="0" distL="0" distR="0" wp14:anchorId="498A5FA5" wp14:editId="6764F33D">
+            <wp:extent cx="5612130" cy="1515110"/>
+            <wp:effectExtent l="0" t="0" r="7620" b="8890"/>
+            <wp:docPr id="9" name="Imagen 9"/>
+            <wp:cNvGraphicFramePr>
+              <a:graphicFrameLocks xmlns:a="http://schemas.openxmlformats.org/drawingml/2006/main" noChangeAspect="1"/>
+            </wp:cNvGraphicFramePr>
+            <a:graphic xmlns:a="http://schemas.openxmlformats.org/drawingml/2006/main">
+              <a:graphicData uri="http://schemas.openxmlformats.org/drawingml/2006/picture">
+                <pic:pic xmlns:pic="http://schemas.openxmlformats.org/drawingml/2006/picture">
+                  <pic:nvPicPr>
+                    <pic:cNvPr id="1" name=""/>
+                    <pic:cNvPicPr/>
+                  </pic:nvPicPr>
+                  <pic:blipFill>
+                    <a:blip r:embed="rId6"/>
+                    <a:stretch>
+                      <a:fillRect/>
+                    </a:stretch>
+                  </pic:blipFill>
+                  <pic:spPr>
+                    <a:xfrm>
+                      <a:off x="0" y="0"/>
+                      <a:ext cx="5612130" cy="1515110"/>
+                    </a:xfrm>
+                    <a:prstGeom prst="rect">
+                      <a:avLst/>
+                    </a:prstGeom>
+                  </pic:spPr>
+                </pic:pic>
+              </a:graphicData>
+            </a:graphic>
+          </wp:inline>
+        </w:drawing>
+      </w:r>
+    </w:p>
+    <w:p>
+      <w:r>
+        <w:t>Grupo de datos 4 (5000, 30000, 100000)</w:t>
+      </w:r>
+    </w:p>
+    <w:p>
+      <w:r>
+        <w:rPr>
+          <w:noProof/>
+        </w:rPr>
+        <w:drawing>
+          <wp:inline distT="0" distB="0" distL="0" distR="0" wp14:anchorId="0A3051E7" wp14:editId="5C6F9083">
+            <wp:extent cx="5612130" cy="4480560"/>
+            <wp:effectExtent l="0" t="0" r="7620" b="0"/>
+            <wp:docPr id="13" name="Imagen 13"/>
+            <wp:cNvGraphicFramePr>
+              <a:graphicFrameLocks xmlns:a="http://schemas.openxmlformats.org/drawingml/2006/main" noChangeAspect="1"/>
+            </wp:cNvGraphicFramePr>
+            <a:graphic xmlns:a="http://schemas.openxmlformats.org/drawingml/2006/main">
+              <a:graphicData uri="http://schemas.openxmlformats.org/drawingml/2006/picture">
+                <pic:pic xmlns:pic="http://schemas.openxmlformats.org/drawingml/2006/picture">
+                  <pic:nvPicPr>
+                    <pic:cNvPr id="1" name=""/>
+                    <pic:cNvPicPr/>
+                  </pic:nvPicPr>
+                  <pic:blipFill>
+                    <a:blip r:embed="rId7"/>
+                    <a:stretch>
+                      <a:fillRect/>
+                    </a:stretch>
+                  </pic:blipFill>
+                  <pic:spPr>
+                    <a:xfrm>
+                      <a:off x="0" y="0"/>
+                      <a:ext cx="5612130" cy="4480560"/>
+                    </a:xfrm>
+                    <a:prstGeom prst="rect">
+                      <a:avLst/>
+                    </a:prstGeom>
+                  </pic:spPr>
+                </pic:pic>
+              </a:graphicData>
+            </a:graphic>
+          </wp:inline>
+        </w:drawing>
+      </w:r>
+    </w:p>
+    <w:p>
+      <w:r>
+        <w:t>Grupo de datos 5 (</w:t>
+      </w:r>
+      <w:r>
+        <w:t>15000, 100000, 480000</w:t>
+      </w:r>
+      <w:r>
+        <w:t>)</w:t>
+      </w:r>
+    </w:p>
+    <w:p>
+      <w:r>
+        <w:rPr>
+          <w:noProof/>
+        </w:rPr>
+        <w:lastRenderedPageBreak/>
+        <w:drawing>
+          <wp:inline distT="0" distB="0" distL="0" distR="0" wp14:anchorId="06CFD7E5" wp14:editId="3D2A148F">
+            <wp:extent cx="5612130" cy="4342130"/>
+            <wp:effectExtent l="0" t="0" r="7620" b="1270"/>
+            <wp:docPr id="17" name="Imagen 17"/>
+            <wp:cNvGraphicFramePr>
+              <a:graphicFrameLocks xmlns:a="http://schemas.openxmlformats.org/drawingml/2006/main" noChangeAspect="1"/>
+            </wp:cNvGraphicFramePr>
+            <a:graphic xmlns:a="http://schemas.openxmlformats.org/drawingml/2006/main">
+              <a:graphicData uri="http://schemas.openxmlformats.org/drawingml/2006/picture">
+                <pic:pic xmlns:pic="http://schemas.openxmlformats.org/drawingml/2006/picture">
+                  <pic:nvPicPr>
+                    <pic:cNvPr id="1" name=""/>
+                    <pic:cNvPicPr/>
+                  </pic:nvPicPr>
+                  <pic:blipFill>
+                    <a:blip r:embed="rId8"/>
+                    <a:stretch>
+                      <a:fillRect/>
+                    </a:stretch>
+                  </pic:blipFill>
+                  <pic:spPr>
+                    <a:xfrm>
+                      <a:off x="0" y="0"/>
+                      <a:ext cx="5612130" cy="4342130"/>
+                    </a:xfrm>
+                    <a:prstGeom prst="rect">
+                      <a:avLst/>
+                    </a:prstGeom>
+                  </pic:spPr>
+                </pic:pic>
+              </a:graphicData>
+            </a:graphic>
+          </wp:inline>
+        </w:drawing>
       </w:r>
     </w:p>
     <w:p/>
@@ -122,14 +272,10 @@
     </w:p>
     <w:p>
       <w:r>
-        <w:lastRenderedPageBreak/>
         <w:t>Grupo de datos 1</w:t>
       </w:r>
       <w:r>
-        <w:t xml:space="preserve"> </w:t>
-      </w:r>
-      <w:r>
-        <w:t>(100, 1000, 5000)</w:t>
+        <w:t xml:space="preserve"> (100, 1000, 5000)</w:t>
       </w:r>
     </w:p>
     <w:p>
@@ -153,7 +299,7 @@
                     <pic:cNvPicPr/>
                   </pic:nvPicPr>
                   <pic:blipFill>
-                    <a:blip r:embed="rId6"/>
+                    <a:blip r:embed="rId9"/>
                     <a:stretch>
                       <a:fillRect/>
                     </a:stretch>
@@ -184,6 +330,7 @@
         <w:rPr>
           <w:noProof/>
         </w:rPr>
+        <w:lastRenderedPageBreak/>
         <w:drawing>
           <wp:inline distT="0" distB="0" distL="0" distR="0" wp14:anchorId="2CB172DC" wp14:editId="067752BF">
             <wp:extent cx="5612130" cy="4408805"/>
@@ -200,6 +347,101 @@
                     <pic:cNvPicPr/>
                   </pic:nvPicPr>
                   <pic:blipFill>
+                    <a:blip r:embed="rId10"/>
+                    <a:stretch>
+                      <a:fillRect/>
+                    </a:stretch>
+                  </pic:blipFill>
+                  <pic:spPr>
+                    <a:xfrm>
+                      <a:off x="0" y="0"/>
+                      <a:ext cx="5612130" cy="4408805"/>
+                    </a:xfrm>
+                    <a:prstGeom prst="rect">
+                      <a:avLst/>
+                    </a:prstGeom>
+                  </pic:spPr>
+                </pic:pic>
+              </a:graphicData>
+            </a:graphic>
+          </wp:inline>
+        </w:drawing>
+      </w:r>
+    </w:p>
+    <w:p>
+      <w:r>
+        <w:t>Grupo de datos 3 (1000, 10000,50000)</w:t>
+      </w:r>
+    </w:p>
+    <w:p>
+      <w:r>
+        <w:rPr>
+          <w:noProof/>
+        </w:rPr>
+        <w:drawing>
+          <wp:inline distT="0" distB="0" distL="0" distR="0" wp14:anchorId="531B2668" wp14:editId="23EFF7FC">
+            <wp:extent cx="5612130" cy="1532255"/>
+            <wp:effectExtent l="0" t="0" r="7620" b="0"/>
+            <wp:docPr id="10" name="Imagen 10"/>
+            <wp:cNvGraphicFramePr>
+              <a:graphicFrameLocks xmlns:a="http://schemas.openxmlformats.org/drawingml/2006/main" noChangeAspect="1"/>
+            </wp:cNvGraphicFramePr>
+            <a:graphic xmlns:a="http://schemas.openxmlformats.org/drawingml/2006/main">
+              <a:graphicData uri="http://schemas.openxmlformats.org/drawingml/2006/picture">
+                <pic:pic xmlns:pic="http://schemas.openxmlformats.org/drawingml/2006/picture">
+                  <pic:nvPicPr>
+                    <pic:cNvPr id="1" name=""/>
+                    <pic:cNvPicPr/>
+                  </pic:nvPicPr>
+                  <pic:blipFill>
+                    <a:blip r:embed="rId11"/>
+                    <a:stretch>
+                      <a:fillRect/>
+                    </a:stretch>
+                  </pic:blipFill>
+                  <pic:spPr>
+                    <a:xfrm>
+                      <a:off x="0" y="0"/>
+                      <a:ext cx="5612130" cy="1532255"/>
+                    </a:xfrm>
+                    <a:prstGeom prst="rect">
+                      <a:avLst/>
+                    </a:prstGeom>
+                  </pic:spPr>
+                </pic:pic>
+              </a:graphicData>
+            </a:graphic>
+          </wp:inline>
+        </w:drawing>
+      </w:r>
+    </w:p>
+    <w:p>
+      <w:r>
+        <w:t>Grupo de datos 4 (5000, 30000, 100000)</w:t>
+      </w:r>
+    </w:p>
+    <w:p>
+      <w:r>
+        <w:rPr>
+          <w:noProof/>
+        </w:rPr>
+        <w:lastRenderedPageBreak/>
+        <w:drawing>
+          <wp:inline distT="0" distB="0" distL="0" distR="0" wp14:anchorId="01E371A4" wp14:editId="44CD0AF2">
+            <wp:extent cx="5612130" cy="4480560"/>
+            <wp:effectExtent l="0" t="0" r="7620" b="0"/>
+            <wp:docPr id="14" name="Imagen 14"/>
+            <wp:cNvGraphicFramePr>
+              <a:graphicFrameLocks xmlns:a="http://schemas.openxmlformats.org/drawingml/2006/main" noChangeAspect="1"/>
+            </wp:cNvGraphicFramePr>
+            <a:graphic xmlns:a="http://schemas.openxmlformats.org/drawingml/2006/main">
+              <a:graphicData uri="http://schemas.openxmlformats.org/drawingml/2006/picture">
+                <pic:pic xmlns:pic="http://schemas.openxmlformats.org/drawingml/2006/picture">
+                  <pic:nvPicPr>
+                    <pic:cNvPr id="1" name=""/>
+                    <pic:cNvPicPr/>
+                  </pic:nvPicPr>
+                  <pic:blipFill>
                     <a:blip r:embed="rId7"/>
                     <a:stretch>
                       <a:fillRect/>
@@ -208,7 +450,61 @@
                   <pic:spPr>
                     <a:xfrm>
                       <a:off x="0" y="0"/>
-                      <a:ext cx="5612130" cy="4408805"/>
+                      <a:ext cx="5612130" cy="4480560"/>
+                    </a:xfrm>
+                    <a:prstGeom prst="rect">
+                      <a:avLst/>
+                    </a:prstGeom>
+                  </pic:spPr>
+                </pic:pic>
+              </a:graphicData>
+            </a:graphic>
+          </wp:inline>
+        </w:drawing>
+      </w:r>
+    </w:p>
+    <w:p>
+      <w:r>
+        <w:t>Grupo de datos 5 (</w:t>
+      </w:r>
+      <w:r>
+        <w:t>15000, 100000, 480000</w:t>
+      </w:r>
+      <w:r>
+        <w:t>)</w:t>
+      </w:r>
+    </w:p>
+    <w:p>
+      <w:r>
+        <w:rPr>
+          <w:noProof/>
+        </w:rPr>
+        <w:lastRenderedPageBreak/>
+        <w:drawing>
+          <wp:inline distT="0" distB="0" distL="0" distR="0" wp14:anchorId="393E1FAA" wp14:editId="3604B084">
+            <wp:extent cx="5612130" cy="4387215"/>
+            <wp:effectExtent l="0" t="0" r="7620" b="0"/>
+            <wp:docPr id="18" name="Imagen 18"/>
+            <wp:cNvGraphicFramePr>
+              <a:graphicFrameLocks xmlns:a="http://schemas.openxmlformats.org/drawingml/2006/main" noChangeAspect="1"/>
+            </wp:cNvGraphicFramePr>
+            <a:graphic xmlns:a="http://schemas.openxmlformats.org/drawingml/2006/main">
+              <a:graphicData uri="http://schemas.openxmlformats.org/drawingml/2006/picture">
+                <pic:pic xmlns:pic="http://schemas.openxmlformats.org/drawingml/2006/picture">
+                  <pic:nvPicPr>
+                    <pic:cNvPr id="1" name=""/>
+                    <pic:cNvPicPr/>
+                  </pic:nvPicPr>
+                  <pic:blipFill>
+                    <a:blip r:embed="rId12"/>
+                    <a:stretch>
+                      <a:fillRect/>
+                    </a:stretch>
+                  </pic:blipFill>
+                  <pic:spPr>
+                    <a:xfrm>
+                      <a:off x="0" y="0"/>
+                      <a:ext cx="5612130" cy="4387215"/>
                     </a:xfrm>
                     <a:prstGeom prst="rect">
                       <a:avLst/>
@@ -232,10 +528,7 @@
         <w:t>Grupo de datos 1</w:t>
       </w:r>
       <w:r>
-        <w:t xml:space="preserve"> </w:t>
-      </w:r>
-      <w:r>
-        <w:t>(100, 1000, 5000)</w:t>
+        <w:t xml:space="preserve"> (100, 1000, 5000)</w:t>
       </w:r>
     </w:p>
     <w:p>
@@ -260,7 +553,7 @@
                     <pic:cNvPicPr/>
                   </pic:nvPicPr>
                   <pic:blipFill>
-                    <a:blip r:embed="rId8"/>
+                    <a:blip r:embed="rId13"/>
                     <a:stretch>
                       <a:fillRect/>
                     </a:stretch>
@@ -308,7 +601,7 @@
                     <pic:cNvPicPr/>
                   </pic:nvPicPr>
                   <pic:blipFill>
-                    <a:blip r:embed="rId9"/>
+                    <a:blip r:embed="rId14"/>
                     <a:stretch>
                       <a:fillRect/>
                     </a:stretch>
@@ -329,7 +622,158 @@
         </w:drawing>
       </w:r>
     </w:p>
+    <w:p>
+      <w:r>
+        <w:t>Grupo de datos 3 (1000, 10000,50000)</w:t>
+      </w:r>
+    </w:p>
+    <w:p>
+      <w:r>
+        <w:rPr>
+          <w:noProof/>
+        </w:rPr>
+        <w:lastRenderedPageBreak/>
+        <w:drawing>
+          <wp:inline distT="0" distB="0" distL="0" distR="0" wp14:anchorId="312D1435" wp14:editId="032E918B">
+            <wp:extent cx="5612130" cy="6310630"/>
+            <wp:effectExtent l="0" t="0" r="7620" b="0"/>
+            <wp:docPr id="11" name="Imagen 11"/>
+            <wp:cNvGraphicFramePr>
+              <a:graphicFrameLocks xmlns:a="http://schemas.openxmlformats.org/drawingml/2006/main" noChangeAspect="1"/>
+            </wp:cNvGraphicFramePr>
+            <a:graphic xmlns:a="http://schemas.openxmlformats.org/drawingml/2006/main">
+              <a:graphicData uri="http://schemas.openxmlformats.org/drawingml/2006/picture">
+                <pic:pic xmlns:pic="http://schemas.openxmlformats.org/drawingml/2006/picture">
+                  <pic:nvPicPr>
+                    <pic:cNvPr id="1" name=""/>
+                    <pic:cNvPicPr/>
+                  </pic:nvPicPr>
+                  <pic:blipFill>
+                    <a:blip r:embed="rId15"/>
+                    <a:stretch>
+                      <a:fillRect/>
+                    </a:stretch>
+                  </pic:blipFill>
+                  <pic:spPr>
+                    <a:xfrm>
+                      <a:off x="0" y="0"/>
+                      <a:ext cx="5612130" cy="6310630"/>
+                    </a:xfrm>
+                    <a:prstGeom prst="rect">
+                      <a:avLst/>
+                    </a:prstGeom>
+                  </pic:spPr>
+                </pic:pic>
+              </a:graphicData>
+            </a:graphic>
+          </wp:inline>
+        </w:drawing>
+      </w:r>
+    </w:p>
+    <w:p>
+      <w:r>
+        <w:t>Grupo de datos 4 (5000, 30000, 100000)</w:t>
+      </w:r>
+    </w:p>
+    <w:p>
+      <w:r>
+        <w:rPr>
+          <w:noProof/>
+        </w:rPr>
+        <w:lastRenderedPageBreak/>
+        <w:drawing>
+          <wp:inline distT="0" distB="0" distL="0" distR="0" wp14:anchorId="6486DCED" wp14:editId="2EBD5D20">
+            <wp:extent cx="5612130" cy="6190615"/>
+            <wp:effectExtent l="0" t="0" r="7620" b="635"/>
+            <wp:docPr id="15" name="Imagen 15"/>
+            <wp:cNvGraphicFramePr>
+              <a:graphicFrameLocks xmlns:a="http://schemas.openxmlformats.org/drawingml/2006/main" noChangeAspect="1"/>
+            </wp:cNvGraphicFramePr>
+            <a:graphic xmlns:a="http://schemas.openxmlformats.org/drawingml/2006/main">
+              <a:graphicData uri="http://schemas.openxmlformats.org/drawingml/2006/picture">
+                <pic:pic xmlns:pic="http://schemas.openxmlformats.org/drawingml/2006/picture">
+                  <pic:nvPicPr>
+                    <pic:cNvPr id="1" name=""/>
+                    <pic:cNvPicPr/>
+                  </pic:nvPicPr>
+                  <pic:blipFill>
+                    <a:blip r:embed="rId16"/>
+                    <a:stretch>
+                      <a:fillRect/>
+                    </a:stretch>
+                  </pic:blipFill>
+                  <pic:spPr>
+                    <a:xfrm>
+                      <a:off x="0" y="0"/>
+                      <a:ext cx="5612130" cy="6190615"/>
+                    </a:xfrm>
+                    <a:prstGeom prst="rect">
+                      <a:avLst/>
+                    </a:prstGeom>
+                  </pic:spPr>
+                </pic:pic>
+              </a:graphicData>
+            </a:graphic>
+          </wp:inline>
+        </w:drawing>
+      </w:r>
+    </w:p>
+    <w:p>
+      <w:r>
+        <w:t>Grupo de datos 5 (</w:t>
+      </w:r>
+      <w:r>
+        <w:t>15000, 100000, 480000</w:t>
+      </w:r>
+      <w:r>
+        <w:t>)</w:t>
+      </w:r>
+    </w:p>
+    <w:p>
+      <w:r>
+        <w:rPr>
+          <w:noProof/>
+        </w:rPr>
+        <w:lastRenderedPageBreak/>
+        <w:drawing>
+          <wp:inline distT="0" distB="0" distL="0" distR="0" wp14:anchorId="098C4F64" wp14:editId="2737B121">
+            <wp:extent cx="5612130" cy="6202680"/>
+            <wp:effectExtent l="0" t="0" r="7620" b="7620"/>
+            <wp:docPr id="19" name="Imagen 19"/>
+            <wp:cNvGraphicFramePr>
+              <a:graphicFrameLocks xmlns:a="http://schemas.openxmlformats.org/drawingml/2006/main" noChangeAspect="1"/>
+            </wp:cNvGraphicFramePr>
+            <a:graphic xmlns:a="http://schemas.openxmlformats.org/drawingml/2006/main">
+              <a:graphicData uri="http://schemas.openxmlformats.org/drawingml/2006/picture">
+                <pic:pic xmlns:pic="http://schemas.openxmlformats.org/drawingml/2006/picture">
+                  <pic:nvPicPr>
+                    <pic:cNvPr id="1" name=""/>
+                    <pic:cNvPicPr/>
+                  </pic:nvPicPr>
+                  <pic:blipFill>
+                    <a:blip r:embed="rId17"/>
+                    <a:stretch>
+                      <a:fillRect/>
+                    </a:stretch>
+                  </pic:blipFill>
+                  <pic:spPr>
+                    <a:xfrm>
+                      <a:off x="0" y="0"/>
+                      <a:ext cx="5612130" cy="6202680"/>
+                    </a:xfrm>
+                    <a:prstGeom prst="rect">
+                      <a:avLst/>
+                    </a:prstGeom>
+                  </pic:spPr>
+                </pic:pic>
+              </a:graphicData>
+            </a:graphic>
+          </wp:inline>
+        </w:drawing>
+      </w:r>
+    </w:p>
     <w:p/>
+    <w:p/>
     <w:p>
       <w:r>
         <w:t>Consulta 4</w:t>
@@ -340,10 +784,7 @@
         <w:t>Grupo de datos 1</w:t>
       </w:r>
       <w:r>
-        <w:t xml:space="preserve"> </w:t>
-      </w:r>
-      <w:r>
-        <w:t>(100, 1000, 5000)</w:t>
+        <w:t xml:space="preserve"> (100, 1000, 5000)</w:t>
       </w:r>
     </w:p>
     <w:p>
@@ -368,7 +809,7 @@
                     <pic:cNvPicPr/>
                   </pic:nvPicPr>
                   <pic:blipFill>
-                    <a:blip r:embed="rId10"/>
+                    <a:blip r:embed="rId18"/>
                     <a:stretch>
                       <a:fillRect/>
                     </a:stretch>
@@ -416,7 +857,7 @@
                     <pic:cNvPicPr/>
                   </pic:nvPicPr>
                   <pic:blipFill>
-                    <a:blip r:embed="rId11"/>
+                    <a:blip r:embed="rId19"/>
                     <a:stretch>
                       <a:fillRect/>
                     </a:stretch>
@@ -437,6 +878,563 @@
         </w:drawing>
       </w:r>
     </w:p>
+    <w:p>
+      <w:r>
+        <w:t>Grupo de datos 3 (1000, 10000,50000)</w:t>
+      </w:r>
+    </w:p>
+    <w:p>
+      <w:r>
+        <w:rPr>
+          <w:noProof/>
+        </w:rPr>
+        <w:lastRenderedPageBreak/>
+        <w:drawing>
+          <wp:inline distT="0" distB="0" distL="0" distR="0" wp14:anchorId="5F068728" wp14:editId="3A740763">
+            <wp:extent cx="5612130" cy="5727065"/>
+            <wp:effectExtent l="0" t="0" r="7620" b="6985"/>
+            <wp:docPr id="12" name="Imagen 12"/>
+            <wp:cNvGraphicFramePr>
+              <a:graphicFrameLocks xmlns:a="http://schemas.openxmlformats.org/drawingml/2006/main" noChangeAspect="1"/>
+            </wp:cNvGraphicFramePr>
+            <a:graphic xmlns:a="http://schemas.openxmlformats.org/drawingml/2006/main">
+              <a:graphicData uri="http://schemas.openxmlformats.org/drawingml/2006/picture">
+                <pic:pic xmlns:pic="http://schemas.openxmlformats.org/drawingml/2006/picture">
+                  <pic:nvPicPr>
+                    <pic:cNvPr id="1" name=""/>
+                    <pic:cNvPicPr/>
+                  </pic:nvPicPr>
+                  <pic:blipFill>
+                    <a:blip r:embed="rId20"/>
+                    <a:stretch>
+                      <a:fillRect/>
+                    </a:stretch>
+                  </pic:blipFill>
+                  <pic:spPr>
+                    <a:xfrm>
+                      <a:off x="0" y="0"/>
+                      <a:ext cx="5612130" cy="5727065"/>
+                    </a:xfrm>
+                    <a:prstGeom prst="rect">
+                      <a:avLst/>
+                    </a:prstGeom>
+                  </pic:spPr>
+                </pic:pic>
+              </a:graphicData>
+            </a:graphic>
+          </wp:inline>
+        </w:drawing>
+      </w:r>
+    </w:p>
+    <w:p>
+      <w:r>
+        <w:t>Grupo de datos 4 (5000, 30000, 100000)</w:t>
+      </w:r>
+    </w:p>
+    <w:p>
+      <w:r>
+        <w:rPr>
+          <w:noProof/>
+        </w:rPr>
+        <w:lastRenderedPageBreak/>
+        <w:drawing>
+          <wp:inline distT="0" distB="0" distL="0" distR="0" wp14:anchorId="238F6C34" wp14:editId="3E105044">
+            <wp:extent cx="5612130" cy="5679440"/>
+            <wp:effectExtent l="0" t="0" r="7620" b="0"/>
+            <wp:docPr id="16" name="Imagen 16"/>
+            <wp:cNvGraphicFramePr>
+              <a:graphicFrameLocks xmlns:a="http://schemas.openxmlformats.org/drawingml/2006/main" noChangeAspect="1"/>
+            </wp:cNvGraphicFramePr>
+            <a:graphic xmlns:a="http://schemas.openxmlformats.org/drawingml/2006/main">
+              <a:graphicData uri="http://schemas.openxmlformats.org/drawingml/2006/picture">
+                <pic:pic xmlns:pic="http://schemas.openxmlformats.org/drawingml/2006/picture">
+                  <pic:nvPicPr>
+                    <pic:cNvPr id="1" name=""/>
+                    <pic:cNvPicPr/>
+                  </pic:nvPicPr>
+                  <pic:blipFill>
+                    <a:blip r:embed="rId21"/>
+                    <a:stretch>
+                      <a:fillRect/>
+                    </a:stretch>
+                  </pic:blipFill>
+                  <pic:spPr>
+                    <a:xfrm>
+                      <a:off x="0" y="0"/>
+                      <a:ext cx="5612130" cy="5679440"/>
+                    </a:xfrm>
+                    <a:prstGeom prst="rect">
+                      <a:avLst/>
+                    </a:prstGeom>
+                  </pic:spPr>
+                </pic:pic>
+              </a:graphicData>
+            </a:graphic>
+          </wp:inline>
+        </w:drawing>
+      </w:r>
+    </w:p>
+    <w:p>
+      <w:r>
+        <w:t>Grupo de datos 5 (</w:t>
+      </w:r>
+      <w:r>
+        <w:t>15000, 100000, 480000</w:t>
+      </w:r>
+      <w:r>
+        <w:t>)</w:t>
+      </w:r>
+    </w:p>
+    <w:p>
+      <w:r>
+        <w:rPr>
+          <w:noProof/>
+        </w:rPr>
+        <w:lastRenderedPageBreak/>
+        <w:drawing>
+          <wp:inline distT="0" distB="0" distL="0" distR="0" wp14:anchorId="02B0ED68" wp14:editId="12D501C5">
+            <wp:extent cx="5612130" cy="5749290"/>
+            <wp:effectExtent l="0" t="0" r="7620" b="3810"/>
+            <wp:docPr id="20" name="Imagen 20"/>
+            <wp:cNvGraphicFramePr>
+              <a:graphicFrameLocks xmlns:a="http://schemas.openxmlformats.org/drawingml/2006/main" noChangeAspect="1"/>
+            </wp:cNvGraphicFramePr>
+            <a:graphic xmlns:a="http://schemas.openxmlformats.org/drawingml/2006/main">
+              <a:graphicData uri="http://schemas.openxmlformats.org/drawingml/2006/picture">
+                <pic:pic xmlns:pic="http://schemas.openxmlformats.org/drawingml/2006/picture">
+                  <pic:nvPicPr>
+                    <pic:cNvPr id="1" name=""/>
+                    <pic:cNvPicPr/>
+                  </pic:nvPicPr>
+                  <pic:blipFill>
+                    <a:blip r:embed="rId22"/>
+                    <a:stretch>
+                      <a:fillRect/>
+                    </a:stretch>
+                  </pic:blipFill>
+                  <pic:spPr>
+                    <a:xfrm>
+                      <a:off x="0" y="0"/>
+                      <a:ext cx="5612130" cy="5749290"/>
+                    </a:xfrm>
+                    <a:prstGeom prst="rect">
+                      <a:avLst/>
+                    </a:prstGeom>
+                  </pic:spPr>
+                </pic:pic>
+              </a:graphicData>
+            </a:graphic>
+          </wp:inline>
+        </w:drawing>
+      </w:r>
+    </w:p>
+    <w:p>
+      <w:r>
+        <w:t>Punto 2</w:t>
+      </w:r>
+    </w:p>
+    <w:p>
+      <w:r>
+        <w:t>Consulta 1</w:t>
+      </w:r>
+    </w:p>
+    <w:p>
+      <w:r>
+        <w:t>Grupo 1</w:t>
+      </w:r>
+    </w:p>
+    <w:p>
+      <w:r>
+        <w:rPr>
+          <w:noProof/>
+        </w:rPr>
+        <w:drawing>
+          <wp:inline distT="0" distB="0" distL="0" distR="0" wp14:anchorId="6CB668CD" wp14:editId="406A9B9B">
+            <wp:extent cx="5612130" cy="923290"/>
+            <wp:effectExtent l="0" t="0" r="7620" b="0"/>
+            <wp:docPr id="21" name="Imagen 21"/>
+            <wp:cNvGraphicFramePr>
+              <a:graphicFrameLocks xmlns:a="http://schemas.openxmlformats.org/drawingml/2006/main" noChangeAspect="1"/>
+            </wp:cNvGraphicFramePr>
+            <a:graphic xmlns:a="http://schemas.openxmlformats.org/drawingml/2006/main">
+              <a:graphicData uri="http://schemas.openxmlformats.org/drawingml/2006/picture">
+                <pic:pic xmlns:pic="http://schemas.openxmlformats.org/drawingml/2006/picture">
+                  <pic:nvPicPr>
+                    <pic:cNvPr id="1" name=""/>
+                    <pic:cNvPicPr/>
+                  </pic:nvPicPr>
+                  <pic:blipFill>
+                    <a:blip r:embed="rId23"/>
+                    <a:stretch>
+                      <a:fillRect/>
+                    </a:stretch>
+                  </pic:blipFill>
+                  <pic:spPr>
+                    <a:xfrm>
+                      <a:off x="0" y="0"/>
+                      <a:ext cx="5612130" cy="923290"/>
+                    </a:xfrm>
+                    <a:prstGeom prst="rect">
+                      <a:avLst/>
+                    </a:prstGeom>
+                  </pic:spPr>
+                </pic:pic>
+              </a:graphicData>
+            </a:graphic>
+          </wp:inline>
+        </w:drawing>
+      </w:r>
+    </w:p>
+    <w:p>
+      <w:r>
+        <w:t>Grupo 2</w:t>
+      </w:r>
+    </w:p>
+    <w:p>
+      <w:r>
+        <w:rPr>
+          <w:noProof/>
+        </w:rPr>
+        <w:lastRenderedPageBreak/>
+        <w:drawing>
+          <wp:inline distT="0" distB="0" distL="0" distR="0" wp14:anchorId="054B0119" wp14:editId="1A263BB8">
+            <wp:extent cx="5612130" cy="972185"/>
+            <wp:effectExtent l="0" t="0" r="7620" b="0"/>
+            <wp:docPr id="25" name="Imagen 25"/>
+            <wp:cNvGraphicFramePr>
+              <a:graphicFrameLocks xmlns:a="http://schemas.openxmlformats.org/drawingml/2006/main" noChangeAspect="1"/>
+            </wp:cNvGraphicFramePr>
+            <a:graphic xmlns:a="http://schemas.openxmlformats.org/drawingml/2006/main">
+              <a:graphicData uri="http://schemas.openxmlformats.org/drawingml/2006/picture">
+                <pic:pic xmlns:pic="http://schemas.openxmlformats.org/drawingml/2006/picture">
+                  <pic:nvPicPr>
+                    <pic:cNvPr id="1" name=""/>
+                    <pic:cNvPicPr/>
+                  </pic:nvPicPr>
+                  <pic:blipFill>
+                    <a:blip r:embed="rId24"/>
+                    <a:stretch>
+                      <a:fillRect/>
+                    </a:stretch>
+                  </pic:blipFill>
+                  <pic:spPr>
+                    <a:xfrm>
+                      <a:off x="0" y="0"/>
+                      <a:ext cx="5612130" cy="972185"/>
+                    </a:xfrm>
+                    <a:prstGeom prst="rect">
+                      <a:avLst/>
+                    </a:prstGeom>
+                  </pic:spPr>
+                </pic:pic>
+              </a:graphicData>
+            </a:graphic>
+          </wp:inline>
+        </w:drawing>
+      </w:r>
+    </w:p>
+    <w:p>
+      <w:r>
+        <w:t>Grupo 3</w:t>
+      </w:r>
+    </w:p>
+    <w:p>
+      <w:r>
+        <w:rPr>
+          <w:noProof/>
+        </w:rPr>
+        <w:drawing>
+          <wp:inline distT="0" distB="0" distL="0" distR="0" wp14:anchorId="5B41E773" wp14:editId="1842A020">
+            <wp:extent cx="5612130" cy="913765"/>
+            <wp:effectExtent l="0" t="0" r="7620" b="635"/>
+            <wp:docPr id="23" name="Imagen 23"/>
+            <wp:cNvGraphicFramePr>
+              <a:graphicFrameLocks xmlns:a="http://schemas.openxmlformats.org/drawingml/2006/main" noChangeAspect="1"/>
+            </wp:cNvGraphicFramePr>
+            <a:graphic xmlns:a="http://schemas.openxmlformats.org/drawingml/2006/main">
+              <a:graphicData uri="http://schemas.openxmlformats.org/drawingml/2006/picture">
+                <pic:pic xmlns:pic="http://schemas.openxmlformats.org/drawingml/2006/picture">
+                  <pic:nvPicPr>
+                    <pic:cNvPr id="1" name=""/>
+                    <pic:cNvPicPr/>
+                  </pic:nvPicPr>
+                  <pic:blipFill>
+                    <a:blip r:embed="rId25"/>
+                    <a:stretch>
+                      <a:fillRect/>
+                    </a:stretch>
+                  </pic:blipFill>
+                  <pic:spPr>
+                    <a:xfrm>
+                      <a:off x="0" y="0"/>
+                      <a:ext cx="5612130" cy="913765"/>
+                    </a:xfrm>
+                    <a:prstGeom prst="rect">
+                      <a:avLst/>
+                    </a:prstGeom>
+                  </pic:spPr>
+                </pic:pic>
+              </a:graphicData>
+            </a:graphic>
+          </wp:inline>
+        </w:drawing>
+      </w:r>
+    </w:p>
+    <w:p>
+      <w:r>
+        <w:t>Grupo 4</w:t>
+      </w:r>
+    </w:p>
+    <w:p>
+      <w:r>
+        <w:rPr>
+          <w:noProof/>
+        </w:rPr>
+        <w:drawing>
+          <wp:inline distT="0" distB="0" distL="0" distR="0" wp14:anchorId="72062065" wp14:editId="10D9C0A1">
+            <wp:extent cx="5612130" cy="932815"/>
+            <wp:effectExtent l="0" t="0" r="7620" b="635"/>
+            <wp:docPr id="27" name="Imagen 27"/>
+            <wp:cNvGraphicFramePr>
+              <a:graphicFrameLocks xmlns:a="http://schemas.openxmlformats.org/drawingml/2006/main" noChangeAspect="1"/>
+            </wp:cNvGraphicFramePr>
+            <a:graphic xmlns:a="http://schemas.openxmlformats.org/drawingml/2006/main">
+              <a:graphicData uri="http://schemas.openxmlformats.org/drawingml/2006/picture">
+                <pic:pic xmlns:pic="http://schemas.openxmlformats.org/drawingml/2006/picture">
+                  <pic:nvPicPr>
+                    <pic:cNvPr id="1" name=""/>
+                    <pic:cNvPicPr/>
+                  </pic:nvPicPr>
+                  <pic:blipFill>
+                    <a:blip r:embed="rId26"/>
+                    <a:stretch>
+                      <a:fillRect/>
+                    </a:stretch>
+                  </pic:blipFill>
+                  <pic:spPr>
+                    <a:xfrm>
+                      <a:off x="0" y="0"/>
+                      <a:ext cx="5612130" cy="932815"/>
+                    </a:xfrm>
+                    <a:prstGeom prst="rect">
+                      <a:avLst/>
+                    </a:prstGeom>
+                  </pic:spPr>
+                </pic:pic>
+              </a:graphicData>
+            </a:graphic>
+          </wp:inline>
+        </w:drawing>
+      </w:r>
+    </w:p>
+    <w:p>
+      <w:r>
+        <w:t>Grupo 5</w:t>
+      </w:r>
+    </w:p>
+    <w:p/>
+    <w:p/>
+    <w:p>
+      <w:r>
+        <w:t>Consulta 2</w:t>
+      </w:r>
+    </w:p>
+    <w:p>
+      <w:r>
+        <w:t>Grupo 1</w:t>
+      </w:r>
+    </w:p>
+    <w:p>
+      <w:r>
+        <w:rPr>
+          <w:noProof/>
+        </w:rPr>
+        <w:drawing>
+          <wp:inline distT="0" distB="0" distL="0" distR="0" wp14:anchorId="128858EC" wp14:editId="32530B22">
+            <wp:extent cx="5612130" cy="922020"/>
+            <wp:effectExtent l="0" t="0" r="7620" b="0"/>
+            <wp:docPr id="22" name="Imagen 22"/>
+            <wp:cNvGraphicFramePr>
+              <a:graphicFrameLocks xmlns:a="http://schemas.openxmlformats.org/drawingml/2006/main" noChangeAspect="1"/>
+            </wp:cNvGraphicFramePr>
+            <a:graphic xmlns:a="http://schemas.openxmlformats.org/drawingml/2006/main">
+              <a:graphicData uri="http://schemas.openxmlformats.org/drawingml/2006/picture">
+                <pic:pic xmlns:pic="http://schemas.openxmlformats.org/drawingml/2006/picture">
+                  <pic:nvPicPr>
+                    <pic:cNvPr id="1" name=""/>
+                    <pic:cNvPicPr/>
+                  </pic:nvPicPr>
+                  <pic:blipFill>
+                    <a:blip r:embed="rId27"/>
+                    <a:stretch>
+                      <a:fillRect/>
+                    </a:stretch>
+                  </pic:blipFill>
+                  <pic:spPr>
+                    <a:xfrm>
+                      <a:off x="0" y="0"/>
+                      <a:ext cx="5612130" cy="922020"/>
+                    </a:xfrm>
+                    <a:prstGeom prst="rect">
+                      <a:avLst/>
+                    </a:prstGeom>
+                  </pic:spPr>
+                </pic:pic>
+              </a:graphicData>
+            </a:graphic>
+          </wp:inline>
+        </w:drawing>
+      </w:r>
+    </w:p>
+    <w:p>
+      <w:r>
+        <w:t>Grupo 2</w:t>
+      </w:r>
+    </w:p>
+    <w:p>
+      <w:r>
+        <w:rPr>
+          <w:noProof/>
+        </w:rPr>
+        <w:drawing>
+          <wp:inline distT="0" distB="0" distL="0" distR="0" wp14:anchorId="3229CFF0" wp14:editId="167264FA">
+            <wp:extent cx="5612130" cy="947420"/>
+            <wp:effectExtent l="0" t="0" r="7620" b="5080"/>
+            <wp:docPr id="26" name="Imagen 26"/>
+            <wp:cNvGraphicFramePr>
+              <a:graphicFrameLocks xmlns:a="http://schemas.openxmlformats.org/drawingml/2006/main" noChangeAspect="1"/>
+            </wp:cNvGraphicFramePr>
+            <a:graphic xmlns:a="http://schemas.openxmlformats.org/drawingml/2006/main">
+              <a:graphicData uri="http://schemas.openxmlformats.org/drawingml/2006/picture">
+                <pic:pic xmlns:pic="http://schemas.openxmlformats.org/drawingml/2006/picture">
+                  <pic:nvPicPr>
+                    <pic:cNvPr id="1" name=""/>
+                    <pic:cNvPicPr/>
+                  </pic:nvPicPr>
+                  <pic:blipFill>
+                    <a:blip r:embed="rId28"/>
+                    <a:stretch>
+                      <a:fillRect/>
+                    </a:stretch>
+                  </pic:blipFill>
+                  <pic:spPr>
+                    <a:xfrm>
+                      <a:off x="0" y="0"/>
+                      <a:ext cx="5612130" cy="947420"/>
+                    </a:xfrm>
+                    <a:prstGeom prst="rect">
+                      <a:avLst/>
+                    </a:prstGeom>
+                  </pic:spPr>
+                </pic:pic>
+              </a:graphicData>
+            </a:graphic>
+          </wp:inline>
+        </w:drawing>
+      </w:r>
+    </w:p>
+    <w:p>
+      <w:r>
+        <w:t>Grupo 3</w:t>
+      </w:r>
+    </w:p>
+    <w:p>
+      <w:r>
+        <w:rPr>
+          <w:noProof/>
+        </w:rPr>
+        <w:lastRenderedPageBreak/>
+        <w:drawing>
+          <wp:inline distT="0" distB="0" distL="0" distR="0" wp14:anchorId="12797232" wp14:editId="39E4BAD6">
+            <wp:extent cx="5612130" cy="959485"/>
+            <wp:effectExtent l="0" t="0" r="7620" b="0"/>
+            <wp:docPr id="24" name="Imagen 24"/>
+            <wp:cNvGraphicFramePr>
+              <a:graphicFrameLocks xmlns:a="http://schemas.openxmlformats.org/drawingml/2006/main" noChangeAspect="1"/>
+            </wp:cNvGraphicFramePr>
+            <a:graphic xmlns:a="http://schemas.openxmlformats.org/drawingml/2006/main">
+              <a:graphicData uri="http://schemas.openxmlformats.org/drawingml/2006/picture">
+                <pic:pic xmlns:pic="http://schemas.openxmlformats.org/drawingml/2006/picture">
+                  <pic:nvPicPr>
+                    <pic:cNvPr id="1" name=""/>
+                    <pic:cNvPicPr/>
+                  </pic:nvPicPr>
+                  <pic:blipFill>
+                    <a:blip r:embed="rId29"/>
+                    <a:stretch>
+                      <a:fillRect/>
+                    </a:stretch>
+                  </pic:blipFill>
+                  <pic:spPr>
+                    <a:xfrm>
+                      <a:off x="0" y="0"/>
+                      <a:ext cx="5612130" cy="959485"/>
+                    </a:xfrm>
+                    <a:prstGeom prst="rect">
+                      <a:avLst/>
+                    </a:prstGeom>
+                  </pic:spPr>
+                </pic:pic>
+              </a:graphicData>
+            </a:graphic>
+          </wp:inline>
+        </w:drawing>
+      </w:r>
+    </w:p>
+    <w:p>
+      <w:r>
+        <w:t>Grupo 4</w:t>
+      </w:r>
+    </w:p>
+    <w:p>
+      <w:r>
+        <w:rPr>
+          <w:noProof/>
+        </w:rPr>
+        <w:drawing>
+          <wp:inline distT="0" distB="0" distL="0" distR="0" wp14:anchorId="670F9528" wp14:editId="654B5904">
+            <wp:extent cx="5612130" cy="944880"/>
+            <wp:effectExtent l="0" t="0" r="7620" b="7620"/>
+            <wp:docPr id="28" name="Imagen 28"/>
+            <wp:cNvGraphicFramePr>
+              <a:graphicFrameLocks xmlns:a="http://schemas.openxmlformats.org/drawingml/2006/main" noChangeAspect="1"/>
+            </wp:cNvGraphicFramePr>
+            <a:graphic xmlns:a="http://schemas.openxmlformats.org/drawingml/2006/main">
+              <a:graphicData uri="http://schemas.openxmlformats.org/drawingml/2006/picture">
+                <pic:pic xmlns:pic="http://schemas.openxmlformats.org/drawingml/2006/picture">
+                  <pic:nvPicPr>
+                    <pic:cNvPr id="1" name=""/>
+                    <pic:cNvPicPr/>
+                  </pic:nvPicPr>
+                  <pic:blipFill>
+                    <a:blip r:embed="rId30"/>
+                    <a:stretch>
+                      <a:fillRect/>
+                    </a:stretch>
+                  </pic:blipFill>
+                  <pic:spPr>
+                    <a:xfrm>
+                      <a:off x="0" y="0"/>
+                      <a:ext cx="5612130" cy="944880"/>
+                    </a:xfrm>
+                    <a:prstGeom prst="rect">
+                      <a:avLst/>
+                    </a:prstGeom>
+                  </pic:spPr>
+                </pic:pic>
+              </a:graphicData>
+            </a:graphic>
+          </wp:inline>
+        </w:drawing>
+      </w:r>
+    </w:p>
+    <w:p>
+      <w:r>
+        <w:t>Grupo 5</w:t>
+      </w:r>
+    </w:p>
+    <w:p/>
+    <w:p/>
     <w:sectPr>
       <w:pgSz w:w="12240" w:h="15840"/>
       <w:pgMar w:top="1417" w:right="1701" w:bottom="1417" w:left="1701" w:header="708" w:footer="708" w:gutter="0"/>

</xml_diff>